<commit_message>
adding gitignore and capybara
</commit_message>
<xml_diff>
--- a/hotel_booking_test_notes.docx
+++ b/hotel_booking_test_notes.docx
@@ -1006,6 +1006,15 @@
             </w:r>
             <w:r>
               <w:t>if there are any limits/ issues when multiple bookings are recorded.</w:t>
+            </w:r>
+            <w:r>
+              <w:t xml:space="preserve"> (via selenium or jscript in console)</w:t>
+            </w:r>
+          </w:p>
+          <w:p/>
+          <w:p>
+            <w:r>
+              <w:t>Run Pa11y for accessible</w:t>
             </w:r>
             <w:bookmarkStart w:id="0" w:name="_GoBack"/>
             <w:bookmarkEnd w:id="0"/>

</xml_diff>